<commit_message>
Updated the preflight checklist
</commit_message>
<xml_diff>
--- a/preflight.docx
+++ b/preflight.docx
@@ -5,6 +5,7 @@
     <w:p>
       <w:pPr>
         <w:spacing w:line="240" w:lineRule="auto"/>
+        <w:jc w:val="center"/>
         <w:rPr>
           <w:rFonts w:asciiTheme="majorBidi" w:hAnsiTheme="majorBidi" w:cstheme="majorBidi"/>
           <w:b/>
@@ -21,13 +22,11 @@
           <w:sz w:val="28"/>
           <w:szCs w:val="28"/>
         </w:rPr>
-        <w:t>The steps every good pilot would do before every flight</w:t>
-      </w:r>
-    </w:p>
-    <w:p>
-      <w:pPr>
-        <w:spacing w:line="240" w:lineRule="auto"/>
-        <w:jc w:val="center"/>
+        <w:t>The steps every good pilot w</w:t>
+      </w:r>
+      <w:bookmarkStart w:id="0" w:name="_GoBack"/>
+      <w:bookmarkEnd w:id="0"/>
+      <w:r>
         <w:rPr>
           <w:rFonts w:asciiTheme="majorBidi" w:hAnsiTheme="majorBidi" w:cstheme="majorBidi"/>
           <w:b/>
@@ -35,6 +34,20 @@
           <w:sz w:val="28"/>
           <w:szCs w:val="28"/>
         </w:rPr>
+        <w:t>ould do before every flight</w:t>
+      </w:r>
+    </w:p>
+    <w:p>
+      <w:pPr>
+        <w:spacing w:line="240" w:lineRule="auto"/>
+        <w:jc w:val="center"/>
+        <w:rPr>
+          <w:rFonts w:asciiTheme="majorBidi" w:hAnsiTheme="majorBidi" w:cstheme="majorBidi"/>
+          <w:b/>
+          <w:bCs/>
+          <w:sz w:val="28"/>
+          <w:szCs w:val="28"/>
+        </w:rPr>
       </w:pPr>
     </w:p>
     <w:p>
@@ -105,8 +118,6 @@
         </w:rPr>
         <w:t xml:space="preserve">Determine Altitude </w:t>
       </w:r>
-      <w:bookmarkStart w:id="0" w:name="_GoBack"/>
-      <w:bookmarkEnd w:id="0"/>
     </w:p>
     <w:p>
       <w:pPr>
@@ -1692,6 +1703,30 @@
           <w:szCs w:val="28"/>
         </w:rPr>
         <w:t xml:space="preserve">Luggage weight. </w:t>
+      </w:r>
+    </w:p>
+    <w:p>
+      <w:pPr>
+        <w:pStyle w:val="ListParagraph"/>
+        <w:numPr>
+          <w:ilvl w:val="1"/>
+          <w:numId w:val="3"/>
+        </w:numPr>
+        <w:spacing w:line="240" w:lineRule="auto"/>
+        <w:rPr>
+          <w:rFonts w:asciiTheme="majorBidi" w:hAnsiTheme="majorBidi" w:cstheme="majorBidi"/>
+          <w:sz w:val="28"/>
+          <w:szCs w:val="28"/>
+        </w:rPr>
+      </w:pPr>
+      <w:r>
+        <w:rPr>
+          <w:rFonts w:asciiTheme="majorBidi" w:hAnsiTheme="majorBidi" w:cstheme="majorBidi"/>
+          <w:sz w:val="28"/>
+          <w:szCs w:val="28"/>
+        </w:rPr>
+        <w:lastRenderedPageBreak/>
+        <w:t xml:space="preserve">After calculating the optimal weight on point #5.1, using the pressure in point #2.6 and temperature on point #2.5 We calculate the runway length required to reach the takeoff speed. </w:t>
       </w:r>
     </w:p>
     <w:p>

</xml_diff>